<commit_message>
hook app tests finished
</commit_message>
<xml_diff>
--- a/glosario-react.docx
+++ b/glosario-react.docx
@@ -8,6 +8,24 @@
           <w:lang w:val="es-ES"/>
         </w:rPr>
       </w:pPr>
+      <w:r>
+        <w:rPr>
+          <w:lang w:val="es-ES"/>
+        </w:rPr>
+        <w:t>COMPONENTS</w:t>
+      </w:r>
+    </w:p>
+    <w:p>
+      <w:pPr>
+        <w:pStyle w:val="Prrafodelista"/>
+        <w:numPr>
+          <w:ilvl w:val="0"/>
+          <w:numId w:val="6"/>
+        </w:numPr>
+        <w:rPr>
+          <w:lang w:val="es-ES"/>
+        </w:rPr>
+      </w:pPr>
       <w:proofErr w:type="spellStart"/>
       <w:r>
         <w:rPr>
@@ -147,16 +165,1697 @@
           <w:lang w:val="es-ES"/>
         </w:rPr>
         <w:t>.</w:t>
+      </w:r>
+    </w:p>
+    <w:p>
+      <w:pPr>
+        <w:pStyle w:val="Prrafodelista"/>
+        <w:numPr>
+          <w:ilvl w:val="0"/>
+          <w:numId w:val="6"/>
+        </w:numPr>
+        <w:rPr>
+          <w:lang w:val="es-ES"/>
+        </w:rPr>
+      </w:pPr>
+      <w:proofErr w:type="spellStart"/>
+      <w:r>
+        <w:rPr>
+          <w:lang w:val="es-ES"/>
+        </w:rPr>
+        <w:t>The</w:t>
+      </w:r>
+      <w:proofErr w:type="spellEnd"/>
+      <w:r>
+        <w:rPr>
+          <w:lang w:val="es-ES"/>
+        </w:rPr>
+        <w:t xml:space="preserve"> </w:t>
+      </w:r>
+      <w:proofErr w:type="spellStart"/>
+      <w:r>
+        <w:rPr>
+          <w:lang w:val="es-ES"/>
+        </w:rPr>
+        <w:t>phases</w:t>
+      </w:r>
+      <w:proofErr w:type="spellEnd"/>
+      <w:r>
+        <w:rPr>
+          <w:lang w:val="es-ES"/>
+        </w:rPr>
+        <w:t xml:space="preserve"> of a </w:t>
+      </w:r>
+      <w:proofErr w:type="spellStart"/>
+      <w:r>
+        <w:rPr>
+          <w:lang w:val="es-ES"/>
+        </w:rPr>
+        <w:t>component</w:t>
+      </w:r>
+      <w:proofErr w:type="spellEnd"/>
+      <w:r>
+        <w:rPr>
+          <w:lang w:val="es-ES"/>
+        </w:rPr>
+        <w:t xml:space="preserve"> are:</w:t>
+      </w:r>
+    </w:p>
+    <w:p>
+      <w:pPr>
+        <w:pStyle w:val="Prrafodelista"/>
+        <w:numPr>
+          <w:ilvl w:val="1"/>
+          <w:numId w:val="6"/>
+        </w:numPr>
+        <w:rPr>
+          <w:lang w:val="es-ES"/>
+        </w:rPr>
+      </w:pPr>
+      <w:proofErr w:type="spellStart"/>
+      <w:r>
+        <w:rPr>
+          <w:lang w:val="es-ES"/>
+        </w:rPr>
+        <w:t>Mounting</w:t>
+      </w:r>
+      <w:proofErr w:type="spellEnd"/>
+    </w:p>
+    <w:p>
+      <w:pPr>
+        <w:pStyle w:val="Prrafodelista"/>
+        <w:numPr>
+          <w:ilvl w:val="2"/>
+          <w:numId w:val="6"/>
+        </w:numPr>
+        <w:rPr>
+          <w:lang w:val="es-ES"/>
+        </w:rPr>
+      </w:pPr>
+      <w:proofErr w:type="spellStart"/>
+      <w:r>
+        <w:rPr>
+          <w:lang w:val="es-ES"/>
+        </w:rPr>
+        <w:t>React</w:t>
+      </w:r>
+      <w:proofErr w:type="spellEnd"/>
+      <w:r>
+        <w:rPr>
+          <w:lang w:val="es-ES"/>
+        </w:rPr>
+        <w:t xml:space="preserve"> </w:t>
+      </w:r>
+      <w:proofErr w:type="spellStart"/>
+      <w:r>
+        <w:rPr>
+          <w:lang w:val="es-ES"/>
+        </w:rPr>
+        <w:t>initializes</w:t>
+      </w:r>
+      <w:proofErr w:type="spellEnd"/>
+      <w:r>
+        <w:rPr>
+          <w:lang w:val="es-ES"/>
+        </w:rPr>
+        <w:t xml:space="preserve"> </w:t>
+      </w:r>
+      <w:proofErr w:type="spellStart"/>
+      <w:r>
+        <w:rPr>
+          <w:lang w:val="es-ES"/>
+        </w:rPr>
+        <w:t>the</w:t>
+      </w:r>
+      <w:proofErr w:type="spellEnd"/>
+      <w:r>
+        <w:rPr>
+          <w:lang w:val="es-ES"/>
+        </w:rPr>
+        <w:t xml:space="preserve"> </w:t>
+      </w:r>
+      <w:proofErr w:type="spellStart"/>
+      <w:r>
+        <w:rPr>
+          <w:lang w:val="es-ES"/>
+        </w:rPr>
+        <w:t>functional</w:t>
+      </w:r>
+      <w:proofErr w:type="spellEnd"/>
+      <w:r>
+        <w:rPr>
+          <w:lang w:val="es-ES"/>
+        </w:rPr>
+        <w:t xml:space="preserve"> </w:t>
+      </w:r>
+      <w:proofErr w:type="spellStart"/>
+      <w:r>
+        <w:rPr>
+          <w:lang w:val="es-ES"/>
+        </w:rPr>
+        <w:t>component</w:t>
+      </w:r>
+      <w:proofErr w:type="spellEnd"/>
+      <w:r>
+        <w:rPr>
+          <w:lang w:val="es-ES"/>
+        </w:rPr>
+        <w:t xml:space="preserve">, </w:t>
+      </w:r>
+      <w:proofErr w:type="spellStart"/>
+      <w:r>
+        <w:rPr>
+          <w:lang w:val="es-ES"/>
+        </w:rPr>
+        <w:t>preparing</w:t>
+      </w:r>
+      <w:proofErr w:type="spellEnd"/>
+      <w:r>
+        <w:rPr>
+          <w:lang w:val="es-ES"/>
+        </w:rPr>
+        <w:t xml:space="preserve"> </w:t>
+      </w:r>
+      <w:proofErr w:type="spellStart"/>
+      <w:r>
+        <w:rPr>
+          <w:lang w:val="es-ES"/>
+        </w:rPr>
+        <w:t>it</w:t>
+      </w:r>
+      <w:proofErr w:type="spellEnd"/>
+      <w:r>
+        <w:rPr>
+          <w:lang w:val="es-ES"/>
+        </w:rPr>
+        <w:t xml:space="preserve"> </w:t>
+      </w:r>
+      <w:proofErr w:type="spellStart"/>
+      <w:r>
+        <w:rPr>
+          <w:lang w:val="es-ES"/>
+        </w:rPr>
+        <w:t>for</w:t>
+      </w:r>
+      <w:proofErr w:type="spellEnd"/>
+      <w:r>
+        <w:rPr>
+          <w:lang w:val="es-ES"/>
+        </w:rPr>
+        <w:t xml:space="preserve"> </w:t>
+      </w:r>
+      <w:proofErr w:type="spellStart"/>
+      <w:r>
+        <w:rPr>
+          <w:lang w:val="es-ES"/>
+        </w:rPr>
+        <w:t>rendering</w:t>
+      </w:r>
+      <w:proofErr w:type="spellEnd"/>
+      <w:r>
+        <w:rPr>
+          <w:lang w:val="es-ES"/>
+        </w:rPr>
+        <w:t xml:space="preserve"> </w:t>
+      </w:r>
+      <w:proofErr w:type="spellStart"/>
+      <w:r>
+        <w:rPr>
+          <w:lang w:val="es-ES"/>
+        </w:rPr>
+        <w:t>on</w:t>
+      </w:r>
+      <w:proofErr w:type="spellEnd"/>
+      <w:r>
+        <w:rPr>
+          <w:lang w:val="es-ES"/>
+        </w:rPr>
+        <w:t xml:space="preserve"> </w:t>
+      </w:r>
+      <w:proofErr w:type="spellStart"/>
+      <w:r>
+        <w:rPr>
+          <w:lang w:val="es-ES"/>
+        </w:rPr>
+        <w:t>the</w:t>
+      </w:r>
+      <w:proofErr w:type="spellEnd"/>
+      <w:r>
+        <w:rPr>
+          <w:lang w:val="es-ES"/>
+        </w:rPr>
+        <w:t xml:space="preserve"> </w:t>
+      </w:r>
+      <w:proofErr w:type="spellStart"/>
+      <w:r>
+        <w:rPr>
+          <w:lang w:val="es-ES"/>
+        </w:rPr>
+        <w:t>dom</w:t>
+      </w:r>
+      <w:proofErr w:type="spellEnd"/>
+    </w:p>
+    <w:p>
+      <w:pPr>
+        <w:pStyle w:val="Prrafodelista"/>
+        <w:numPr>
+          <w:ilvl w:val="2"/>
+          <w:numId w:val="6"/>
+        </w:numPr>
+        <w:rPr>
+          <w:lang w:val="es-ES"/>
+        </w:rPr>
+      </w:pPr>
+      <w:proofErr w:type="spellStart"/>
+      <w:r>
+        <w:rPr>
+          <w:lang w:val="es-ES"/>
+        </w:rPr>
+        <w:t>We</w:t>
+      </w:r>
+      <w:proofErr w:type="spellEnd"/>
+      <w:r>
+        <w:rPr>
+          <w:lang w:val="es-ES"/>
+        </w:rPr>
+        <w:t xml:space="preserve"> </w:t>
+      </w:r>
+      <w:proofErr w:type="spellStart"/>
+      <w:r>
+        <w:rPr>
+          <w:lang w:val="es-ES"/>
+        </w:rPr>
+        <w:t>have</w:t>
+      </w:r>
+      <w:proofErr w:type="spellEnd"/>
+      <w:r>
+        <w:rPr>
+          <w:lang w:val="es-ES"/>
+        </w:rPr>
+        <w:t xml:space="preserve"> </w:t>
+      </w:r>
+      <w:proofErr w:type="spellStart"/>
+      <w:r>
+        <w:rPr>
+          <w:lang w:val="es-ES"/>
+        </w:rPr>
+        <w:t>consider</w:t>
+      </w:r>
+    </w:p>
+    <w:p>
+      <w:pPr>
+        <w:pStyle w:val="Prrafodelista"/>
+        <w:numPr>
+          <w:ilvl w:val="3"/>
+          <w:numId w:val="6"/>
+        </w:numPr>
+        <w:rPr>
+          <w:lang w:val="es-ES"/>
+        </w:rPr>
+      </w:pPr>
+      <w:r>
+        <w:rPr>
+          <w:lang w:val="es-ES"/>
+        </w:rPr>
+        <w:t>the</w:t>
+      </w:r>
+      <w:proofErr w:type="spellEnd"/>
+      <w:r>
+        <w:rPr>
+          <w:lang w:val="es-ES"/>
+        </w:rPr>
+        <w:t xml:space="preserve"> </w:t>
+      </w:r>
+      <w:proofErr w:type="spellStart"/>
+      <w:r>
+        <w:rPr>
+          <w:lang w:val="es-ES"/>
+        </w:rPr>
+        <w:t>initialization</w:t>
+      </w:r>
+      <w:proofErr w:type="spellEnd"/>
+      <w:r>
+        <w:rPr>
+          <w:lang w:val="es-ES"/>
+        </w:rPr>
+        <w:t xml:space="preserve">: </w:t>
+      </w:r>
+      <w:proofErr w:type="spellStart"/>
+      <w:r>
+        <w:rPr>
+          <w:lang w:val="es-ES"/>
+        </w:rPr>
+        <w:t>reacts</w:t>
+      </w:r>
+      <w:proofErr w:type="spellEnd"/>
+      <w:r>
+        <w:rPr>
+          <w:lang w:val="es-ES"/>
+        </w:rPr>
+        <w:t xml:space="preserve"> </w:t>
+      </w:r>
+      <w:proofErr w:type="spellStart"/>
+      <w:r>
+        <w:rPr>
+          <w:lang w:val="es-ES"/>
+        </w:rPr>
+        <w:t>runs</w:t>
+      </w:r>
+      <w:proofErr w:type="spellEnd"/>
+      <w:r>
+        <w:rPr>
+          <w:lang w:val="es-ES"/>
+        </w:rPr>
+        <w:t xml:space="preserve"> </w:t>
+      </w:r>
+      <w:proofErr w:type="spellStart"/>
+      <w:r>
+        <w:rPr>
+          <w:lang w:val="es-ES"/>
+        </w:rPr>
+        <w:t>the</w:t>
+      </w:r>
+      <w:proofErr w:type="spellEnd"/>
+      <w:r>
+        <w:rPr>
+          <w:lang w:val="es-ES"/>
+        </w:rPr>
+        <w:t xml:space="preserve"> </w:t>
+      </w:r>
+      <w:proofErr w:type="spellStart"/>
+      <w:r>
+        <w:rPr>
+          <w:lang w:val="es-ES"/>
+        </w:rPr>
+        <w:t>function</w:t>
+      </w:r>
+      <w:proofErr w:type="spellEnd"/>
+      <w:r>
+        <w:rPr>
+          <w:lang w:val="es-ES"/>
+        </w:rPr>
+        <w:t xml:space="preserve"> </w:t>
+      </w:r>
+      <w:proofErr w:type="spellStart"/>
+      <w:r>
+        <w:rPr>
+          <w:lang w:val="es-ES"/>
+        </w:rPr>
+        <w:t>body</w:t>
+      </w:r>
+      <w:proofErr w:type="spellEnd"/>
+      <w:r>
+        <w:rPr>
+          <w:lang w:val="es-ES"/>
+        </w:rPr>
+        <w:t xml:space="preserve"> of </w:t>
+      </w:r>
+      <w:proofErr w:type="spellStart"/>
+      <w:r>
+        <w:rPr>
+          <w:lang w:val="es-ES"/>
+        </w:rPr>
+        <w:t>the</w:t>
+      </w:r>
+      <w:proofErr w:type="spellEnd"/>
+      <w:r>
+        <w:rPr>
+          <w:lang w:val="es-ES"/>
+        </w:rPr>
+        <w:t xml:space="preserve"> </w:t>
+      </w:r>
+      <w:proofErr w:type="spellStart"/>
+      <w:r>
+        <w:rPr>
+          <w:lang w:val="es-ES"/>
+        </w:rPr>
+        <w:t>component</w:t>
+      </w:r>
+      <w:proofErr w:type="spellEnd"/>
+      <w:r>
+        <w:rPr>
+          <w:lang w:val="es-ES"/>
+        </w:rPr>
+        <w:t xml:space="preserve"> (run </w:t>
+      </w:r>
+      <w:proofErr w:type="spellStart"/>
+      <w:r>
+        <w:rPr>
+          <w:lang w:val="es-ES"/>
+        </w:rPr>
+        <w:t>its</w:t>
+      </w:r>
+      <w:proofErr w:type="spellEnd"/>
+      <w:r>
+        <w:rPr>
+          <w:lang w:val="es-ES"/>
+        </w:rPr>
+        <w:t xml:space="preserve"> </w:t>
+      </w:r>
+      <w:proofErr w:type="spellStart"/>
+      <w:r>
+        <w:rPr>
+          <w:lang w:val="es-ES"/>
+        </w:rPr>
+        <w:t>functions</w:t>
+      </w:r>
+      <w:proofErr w:type="spellEnd"/>
+      <w:r>
+        <w:rPr>
+          <w:lang w:val="es-ES"/>
+        </w:rPr>
+        <w:t xml:space="preserve">), </w:t>
+      </w:r>
+      <w:proofErr w:type="spellStart"/>
+      <w:r>
+        <w:rPr>
+          <w:lang w:val="es-ES"/>
+        </w:rPr>
+        <w:t>setting</w:t>
+      </w:r>
+      <w:proofErr w:type="spellEnd"/>
+      <w:r>
+        <w:rPr>
+          <w:lang w:val="es-ES"/>
+        </w:rPr>
+        <w:t xml:space="preserve"> up </w:t>
+      </w:r>
+      <w:proofErr w:type="spellStart"/>
+      <w:r>
+        <w:rPr>
+          <w:lang w:val="es-ES"/>
+        </w:rPr>
+        <w:t>its</w:t>
+      </w:r>
+      <w:proofErr w:type="spellEnd"/>
+      <w:r>
+        <w:rPr>
+          <w:lang w:val="es-ES"/>
+        </w:rPr>
+        <w:t xml:space="preserve"> </w:t>
+      </w:r>
+      <w:proofErr w:type="spellStart"/>
+      <w:r>
+        <w:rPr>
+          <w:lang w:val="es-ES"/>
+        </w:rPr>
+        <w:t>behaviour</w:t>
+      </w:r>
+      <w:proofErr w:type="spellEnd"/>
+    </w:p>
+    <w:p>
+      <w:pPr>
+        <w:pStyle w:val="Prrafodelista"/>
+        <w:numPr>
+          <w:ilvl w:val="3"/>
+          <w:numId w:val="6"/>
+        </w:numPr>
+        <w:rPr>
+          <w:lang w:val="es-ES"/>
+        </w:rPr>
+      </w:pPr>
+      <w:proofErr w:type="spellStart"/>
+      <w:r>
+        <w:rPr>
+          <w:lang w:val="es-ES"/>
+        </w:rPr>
+        <w:t>state</w:t>
+      </w:r>
+      <w:proofErr w:type="spellEnd"/>
+      <w:r>
+        <w:rPr>
+          <w:lang w:val="es-ES"/>
+        </w:rPr>
+        <w:t xml:space="preserve"> </w:t>
+      </w:r>
+      <w:proofErr w:type="spellStart"/>
+      <w:r>
+        <w:rPr>
+          <w:lang w:val="es-ES"/>
+        </w:rPr>
+        <w:t>initilization</w:t>
+      </w:r>
+      <w:proofErr w:type="spellEnd"/>
+      <w:r>
+        <w:rPr>
+          <w:lang w:val="es-ES"/>
+        </w:rPr>
+        <w:t xml:space="preserve">: </w:t>
+      </w:r>
+      <w:proofErr w:type="spellStart"/>
+      <w:r>
+        <w:rPr>
+          <w:lang w:val="es-ES"/>
+        </w:rPr>
+        <w:t>runs</w:t>
+      </w:r>
+      <w:proofErr w:type="spellEnd"/>
+      <w:r>
+        <w:rPr>
+          <w:lang w:val="es-ES"/>
+        </w:rPr>
+        <w:t xml:space="preserve"> </w:t>
+      </w:r>
+      <w:proofErr w:type="spellStart"/>
+      <w:r>
+        <w:rPr>
+          <w:lang w:val="es-ES"/>
+        </w:rPr>
+        <w:t>all</w:t>
+      </w:r>
+      <w:proofErr w:type="spellEnd"/>
+      <w:r>
+        <w:rPr>
+          <w:lang w:val="es-ES"/>
+        </w:rPr>
+        <w:t xml:space="preserve"> </w:t>
+      </w:r>
+      <w:proofErr w:type="spellStart"/>
+      <w:r>
+        <w:rPr>
+          <w:lang w:val="es-ES"/>
+        </w:rPr>
+        <w:t>the</w:t>
+      </w:r>
+      <w:proofErr w:type="spellEnd"/>
+      <w:r>
+        <w:rPr>
+          <w:lang w:val="es-ES"/>
+        </w:rPr>
+        <w:t xml:space="preserve"> </w:t>
+      </w:r>
+      <w:proofErr w:type="spellStart"/>
+      <w:r>
+        <w:rPr>
+          <w:lang w:val="es-ES"/>
+        </w:rPr>
+        <w:t>usestate</w:t>
+      </w:r>
+      <w:proofErr w:type="spellEnd"/>
+      <w:r>
+        <w:rPr>
+          <w:lang w:val="es-ES"/>
+        </w:rPr>
+        <w:t xml:space="preserve"> </w:t>
+      </w:r>
+      <w:proofErr w:type="spellStart"/>
+      <w:r>
+        <w:rPr>
+          <w:lang w:val="es-ES"/>
+        </w:rPr>
+        <w:t>on</w:t>
+      </w:r>
+      <w:proofErr w:type="spellEnd"/>
+      <w:r>
+        <w:rPr>
+          <w:lang w:val="es-ES"/>
+        </w:rPr>
+        <w:t xml:space="preserve"> </w:t>
+      </w:r>
+      <w:proofErr w:type="spellStart"/>
+      <w:r>
+        <w:rPr>
+          <w:lang w:val="es-ES"/>
+        </w:rPr>
+        <w:t>the</w:t>
+      </w:r>
+      <w:proofErr w:type="spellEnd"/>
+      <w:r>
+        <w:rPr>
+          <w:lang w:val="es-ES"/>
+        </w:rPr>
+        <w:t xml:space="preserve"> </w:t>
+      </w:r>
+      <w:proofErr w:type="spellStart"/>
+      <w:r>
+        <w:rPr>
+          <w:lang w:val="es-ES"/>
+        </w:rPr>
+        <w:t>component</w:t>
+      </w:r>
+      <w:proofErr w:type="spellEnd"/>
+      <w:r>
+        <w:rPr>
+          <w:lang w:val="es-ES"/>
+        </w:rPr>
+        <w:t xml:space="preserve">, so </w:t>
+      </w:r>
+      <w:proofErr w:type="spellStart"/>
+      <w:r>
+        <w:rPr>
+          <w:lang w:val="es-ES"/>
+        </w:rPr>
+        <w:t>it</w:t>
+      </w:r>
+      <w:proofErr w:type="spellEnd"/>
+      <w:r>
+        <w:rPr>
+          <w:lang w:val="es-ES"/>
+        </w:rPr>
+        <w:t xml:space="preserve"> declares </w:t>
+      </w:r>
+      <w:proofErr w:type="spellStart"/>
+      <w:r>
+        <w:rPr>
+          <w:lang w:val="es-ES"/>
+        </w:rPr>
+        <w:t>all</w:t>
+      </w:r>
+      <w:proofErr w:type="spellEnd"/>
+      <w:r>
+        <w:rPr>
+          <w:lang w:val="es-ES"/>
+        </w:rPr>
+        <w:t xml:space="preserve"> </w:t>
+      </w:r>
+      <w:proofErr w:type="spellStart"/>
+      <w:r>
+        <w:rPr>
+          <w:lang w:val="es-ES"/>
+        </w:rPr>
+        <w:t>the</w:t>
+      </w:r>
+      <w:proofErr w:type="spellEnd"/>
+      <w:r>
+        <w:rPr>
+          <w:lang w:val="es-ES"/>
+        </w:rPr>
+        <w:t xml:space="preserve"> </w:t>
+      </w:r>
+      <w:proofErr w:type="spellStart"/>
+      <w:r>
+        <w:rPr>
+          <w:lang w:val="es-ES"/>
+        </w:rPr>
+        <w:t>vars</w:t>
+      </w:r>
+      <w:proofErr w:type="spellEnd"/>
+      <w:r>
+        <w:rPr>
+          <w:lang w:val="es-ES"/>
+        </w:rPr>
+        <w:t xml:space="preserve"> and </w:t>
+      </w:r>
+      <w:proofErr w:type="spellStart"/>
+      <w:r>
+        <w:rPr>
+          <w:lang w:val="es-ES"/>
+        </w:rPr>
+        <w:t>initializes</w:t>
+      </w:r>
+      <w:proofErr w:type="spellEnd"/>
+      <w:r>
+        <w:rPr>
+          <w:lang w:val="es-ES"/>
+        </w:rPr>
+        <w:t xml:space="preserve"> </w:t>
+      </w:r>
+      <w:proofErr w:type="spellStart"/>
+      <w:r>
+        <w:rPr>
+          <w:lang w:val="es-ES"/>
+        </w:rPr>
+        <w:t>state</w:t>
+      </w:r>
+      <w:proofErr w:type="spellEnd"/>
+      <w:r>
+        <w:rPr>
+          <w:lang w:val="es-ES"/>
+        </w:rPr>
+        <w:t xml:space="preserve"> </w:t>
+      </w:r>
+      <w:proofErr w:type="spellStart"/>
+      <w:r>
+        <w:rPr>
+          <w:lang w:val="es-ES"/>
+        </w:rPr>
+        <w:t>vars</w:t>
+      </w:r>
+      <w:proofErr w:type="spellEnd"/>
+      <w:r>
+        <w:rPr>
+          <w:lang w:val="es-ES"/>
+        </w:rPr>
+        <w:t>.</w:t>
+      </w:r>
+      <w:r>
+        <w:rPr>
+          <w:u w:val="single"/>
+          <w:lang w:val="es-ES"/>
+        </w:rPr>
+        <w:t xml:space="preserve"> </w:t>
+      </w:r>
+      <w:proofErr w:type="spellStart"/>
+      <w:r>
+        <w:rPr>
+          <w:u w:val="single"/>
+          <w:lang w:val="es-ES"/>
+        </w:rPr>
+        <w:t>Vars</w:t>
+      </w:r>
+      <w:proofErr w:type="spellEnd"/>
+      <w:r>
+        <w:rPr>
+          <w:u w:val="single"/>
+          <w:lang w:val="es-ES"/>
+        </w:rPr>
+        <w:t xml:space="preserve"> </w:t>
+      </w:r>
+      <w:proofErr w:type="spellStart"/>
+      <w:r>
+        <w:rPr>
+          <w:u w:val="single"/>
+          <w:lang w:val="es-ES"/>
+        </w:rPr>
+        <w:t>hold</w:t>
+      </w:r>
+      <w:proofErr w:type="spellEnd"/>
+      <w:r>
+        <w:rPr>
+          <w:u w:val="single"/>
+          <w:lang w:val="es-ES"/>
+        </w:rPr>
+        <w:t xml:space="preserve"> data, </w:t>
+      </w:r>
+      <w:proofErr w:type="spellStart"/>
+      <w:r>
+        <w:rPr>
+          <w:u w:val="single"/>
+          <w:lang w:val="es-ES"/>
+        </w:rPr>
+        <w:t>triggering</w:t>
+      </w:r>
+      <w:proofErr w:type="spellEnd"/>
+      <w:r>
+        <w:rPr>
+          <w:u w:val="single"/>
+          <w:lang w:val="es-ES"/>
+        </w:rPr>
+        <w:t xml:space="preserve"> re-</w:t>
+      </w:r>
+      <w:proofErr w:type="spellStart"/>
+      <w:r>
+        <w:rPr>
+          <w:u w:val="single"/>
+          <w:lang w:val="es-ES"/>
+        </w:rPr>
+        <w:t>renders</w:t>
+      </w:r>
+      <w:proofErr w:type="spellEnd"/>
+    </w:p>
+    <w:p>
+      <w:pPr>
+        <w:pStyle w:val="Prrafodelista"/>
+        <w:numPr>
+          <w:ilvl w:val="3"/>
+          <w:numId w:val="6"/>
+        </w:numPr>
+        <w:rPr>
+          <w:lang w:val="es-ES"/>
+        </w:rPr>
+      </w:pPr>
+      <w:proofErr w:type="spellStart"/>
+      <w:r>
+        <w:rPr>
+          <w:lang w:val="es-ES"/>
+        </w:rPr>
+        <w:t>side</w:t>
+      </w:r>
+      <w:proofErr w:type="spellEnd"/>
+      <w:r>
+        <w:rPr>
+          <w:lang w:val="es-ES"/>
+        </w:rPr>
+        <w:t xml:space="preserve"> </w:t>
+      </w:r>
+      <w:proofErr w:type="spellStart"/>
+      <w:r>
+        <w:rPr>
+          <w:lang w:val="es-ES"/>
+        </w:rPr>
+        <w:t>effects</w:t>
+      </w:r>
+      <w:proofErr w:type="spellEnd"/>
+      <w:r>
+        <w:rPr>
+          <w:lang w:val="es-ES"/>
+        </w:rPr>
+        <w:t xml:space="preserve">: </w:t>
+      </w:r>
+      <w:proofErr w:type="spellStart"/>
+      <w:r>
+        <w:rPr>
+          <w:lang w:val="es-ES"/>
+        </w:rPr>
+        <w:t>it</w:t>
+      </w:r>
+      <w:proofErr w:type="spellEnd"/>
+      <w:r>
+        <w:rPr>
+          <w:lang w:val="es-ES"/>
+        </w:rPr>
+        <w:t xml:space="preserve"> uses </w:t>
+      </w:r>
+      <w:proofErr w:type="spellStart"/>
+      <w:r>
+        <w:rPr>
+          <w:lang w:val="es-ES"/>
+        </w:rPr>
+        <w:t>useEffect</w:t>
+      </w:r>
+      <w:proofErr w:type="spellEnd"/>
+      <w:r>
+        <w:rPr>
+          <w:lang w:val="es-ES"/>
+        </w:rPr>
+        <w:t xml:space="preserve">, </w:t>
+      </w:r>
+      <w:proofErr w:type="spellStart"/>
+      <w:r>
+        <w:rPr>
+          <w:lang w:val="es-ES"/>
+        </w:rPr>
+        <w:t>ensuring</w:t>
+      </w:r>
+      <w:proofErr w:type="spellEnd"/>
+      <w:r>
+        <w:rPr>
+          <w:lang w:val="es-ES"/>
+        </w:rPr>
+        <w:t xml:space="preserve"> </w:t>
+      </w:r>
+      <w:proofErr w:type="spellStart"/>
+      <w:r>
+        <w:rPr>
+          <w:lang w:val="es-ES"/>
+        </w:rPr>
+        <w:t>that</w:t>
+      </w:r>
+      <w:proofErr w:type="spellEnd"/>
+      <w:r>
+        <w:rPr>
+          <w:lang w:val="es-ES"/>
+        </w:rPr>
+        <w:t xml:space="preserve"> </w:t>
+      </w:r>
+      <w:proofErr w:type="spellStart"/>
+      <w:r>
+        <w:rPr>
+          <w:lang w:val="es-ES"/>
+        </w:rPr>
+        <w:t>side</w:t>
+      </w:r>
+      <w:proofErr w:type="spellEnd"/>
+      <w:r>
+        <w:rPr>
+          <w:lang w:val="es-ES"/>
+        </w:rPr>
+        <w:t xml:space="preserve"> </w:t>
+      </w:r>
+      <w:proofErr w:type="spellStart"/>
+      <w:r>
+        <w:rPr>
+          <w:lang w:val="es-ES"/>
+        </w:rPr>
+        <w:t>effects</w:t>
+      </w:r>
+      <w:proofErr w:type="spellEnd"/>
+      <w:r>
+        <w:rPr>
+          <w:lang w:val="es-ES"/>
+        </w:rPr>
+        <w:t xml:space="preserve"> (data </w:t>
+      </w:r>
+      <w:proofErr w:type="spellStart"/>
+      <w:r>
+        <w:rPr>
+          <w:lang w:val="es-ES"/>
+        </w:rPr>
+        <w:t>fetching</w:t>
+      </w:r>
+      <w:proofErr w:type="spellEnd"/>
+      <w:r>
+        <w:rPr>
+          <w:lang w:val="es-ES"/>
+        </w:rPr>
+        <w:t xml:space="preserve">, </w:t>
+      </w:r>
+      <w:proofErr w:type="spellStart"/>
+      <w:r>
+        <w:rPr>
+          <w:lang w:val="es-ES"/>
+        </w:rPr>
+        <w:t>subscription</w:t>
+      </w:r>
+      <w:proofErr w:type="spellEnd"/>
+      <w:r>
+        <w:rPr>
+          <w:lang w:val="es-ES"/>
+        </w:rPr>
+        <w:t xml:space="preserve">, </w:t>
+      </w:r>
+      <w:proofErr w:type="spellStart"/>
+      <w:r>
+        <w:rPr>
+          <w:lang w:val="es-ES"/>
+        </w:rPr>
+        <w:t>dom</w:t>
+      </w:r>
+      <w:proofErr w:type="spellEnd"/>
+      <w:r>
+        <w:rPr>
+          <w:lang w:val="es-ES"/>
+        </w:rPr>
+        <w:t xml:space="preserve"> </w:t>
+      </w:r>
+      <w:proofErr w:type="spellStart"/>
+      <w:r>
+        <w:rPr>
+          <w:lang w:val="es-ES"/>
+        </w:rPr>
+        <w:t>manipulation</w:t>
+      </w:r>
+      <w:proofErr w:type="spellEnd"/>
+      <w:r>
+        <w:rPr>
+          <w:lang w:val="es-ES"/>
+        </w:rPr>
+        <w:t xml:space="preserve">) </w:t>
+      </w:r>
+      <w:proofErr w:type="spellStart"/>
+      <w:r>
+        <w:rPr>
+          <w:lang w:val="es-ES"/>
+        </w:rPr>
+        <w:t>executes</w:t>
+      </w:r>
+      <w:proofErr w:type="spellEnd"/>
+      <w:r>
+        <w:rPr>
+          <w:lang w:val="es-ES"/>
+        </w:rPr>
+        <w:t xml:space="preserve"> </w:t>
+      </w:r>
+      <w:proofErr w:type="spellStart"/>
+      <w:r>
+        <w:rPr>
+          <w:lang w:val="es-ES"/>
+        </w:rPr>
+        <w:t>only</w:t>
+      </w:r>
+      <w:proofErr w:type="spellEnd"/>
+      <w:r>
+        <w:rPr>
+          <w:lang w:val="es-ES"/>
+        </w:rPr>
+        <w:t xml:space="preserve"> once</w:t>
+      </w:r>
+    </w:p>
+    <w:p>
+      <w:pPr>
+        <w:pStyle w:val="Prrafodelista"/>
+        <w:numPr>
+          <w:ilvl w:val="1"/>
+          <w:numId w:val="6"/>
+        </w:numPr>
+        <w:rPr>
+          <w:lang w:val="es-ES"/>
+        </w:rPr>
+      </w:pPr>
+      <w:proofErr w:type="spellStart"/>
+      <w:r>
+        <w:rPr>
+          <w:lang w:val="es-ES"/>
+        </w:rPr>
+        <w:t>Updating</w:t>
+      </w:r>
+      <w:proofErr w:type="spellEnd"/>
+    </w:p>
+    <w:p>
+      <w:pPr>
+        <w:pStyle w:val="Prrafodelista"/>
+        <w:numPr>
+          <w:ilvl w:val="2"/>
+          <w:numId w:val="6"/>
+        </w:numPr>
+        <w:rPr>
+          <w:lang w:val="es-ES"/>
+        </w:rPr>
+      </w:pPr>
+      <w:proofErr w:type="spellStart"/>
+      <w:r>
+        <w:rPr>
+          <w:lang w:val="es-ES"/>
+        </w:rPr>
+        <w:t>Reponsds</w:t>
+      </w:r>
+      <w:proofErr w:type="spellEnd"/>
+      <w:r>
+        <w:rPr>
+          <w:lang w:val="es-ES"/>
+        </w:rPr>
+        <w:t xml:space="preserve"> to </w:t>
+      </w:r>
+      <w:proofErr w:type="spellStart"/>
+      <w:r>
+        <w:rPr>
+          <w:lang w:val="es-ES"/>
+        </w:rPr>
+        <w:t>changes</w:t>
+      </w:r>
+      <w:proofErr w:type="spellEnd"/>
+      <w:r>
+        <w:rPr>
+          <w:lang w:val="es-ES"/>
+        </w:rPr>
+        <w:t xml:space="preserve"> </w:t>
+      </w:r>
+      <w:proofErr w:type="spellStart"/>
+      <w:r>
+        <w:rPr>
+          <w:lang w:val="es-ES"/>
+        </w:rPr>
+        <w:t>on</w:t>
+      </w:r>
+      <w:proofErr w:type="spellEnd"/>
+      <w:r>
+        <w:rPr>
+          <w:lang w:val="es-ES"/>
+        </w:rPr>
+        <w:t xml:space="preserve"> </w:t>
+      </w:r>
+      <w:proofErr w:type="spellStart"/>
+      <w:r>
+        <w:rPr>
+          <w:lang w:val="es-ES"/>
+        </w:rPr>
+        <w:t>the</w:t>
+      </w:r>
+      <w:proofErr w:type="spellEnd"/>
+      <w:r>
+        <w:rPr>
+          <w:lang w:val="es-ES"/>
+        </w:rPr>
+        <w:t xml:space="preserve"> </w:t>
+      </w:r>
+      <w:proofErr w:type="spellStart"/>
+      <w:r>
+        <w:rPr>
+          <w:lang w:val="es-ES"/>
+        </w:rPr>
+        <w:t>state</w:t>
+      </w:r>
+      <w:proofErr w:type="spellEnd"/>
+      <w:r>
+        <w:rPr>
+          <w:lang w:val="es-ES"/>
+        </w:rPr>
+        <w:t xml:space="preserve">, </w:t>
+      </w:r>
+      <w:proofErr w:type="spellStart"/>
+      <w:r>
+        <w:rPr>
+          <w:lang w:val="es-ES"/>
+        </w:rPr>
+        <w:t>reinvoking</w:t>
+      </w:r>
+      <w:proofErr w:type="spellEnd"/>
+      <w:r>
+        <w:rPr>
+          <w:lang w:val="es-ES"/>
+        </w:rPr>
+        <w:t xml:space="preserve"> </w:t>
+      </w:r>
+      <w:proofErr w:type="spellStart"/>
+      <w:r>
+        <w:rPr>
+          <w:lang w:val="es-ES"/>
+        </w:rPr>
+        <w:t>props</w:t>
+      </w:r>
+      <w:proofErr w:type="spellEnd"/>
+      <w:r>
+        <w:rPr>
+          <w:lang w:val="es-ES"/>
+        </w:rPr>
+        <w:t xml:space="preserve"> </w:t>
+      </w:r>
+      <w:proofErr w:type="spellStart"/>
+      <w:r>
+        <w:rPr>
+          <w:lang w:val="es-ES"/>
+        </w:rPr>
+        <w:t>for</w:t>
+      </w:r>
+      <w:proofErr w:type="spellEnd"/>
+      <w:r>
+        <w:rPr>
+          <w:lang w:val="es-ES"/>
+        </w:rPr>
+        <w:t xml:space="preserve"> </w:t>
+      </w:r>
+      <w:proofErr w:type="spellStart"/>
+      <w:r>
+        <w:rPr>
+          <w:lang w:val="es-ES"/>
+        </w:rPr>
+        <w:t>the</w:t>
+      </w:r>
+      <w:proofErr w:type="spellEnd"/>
+      <w:r>
+        <w:rPr>
+          <w:lang w:val="es-ES"/>
+        </w:rPr>
+        <w:t xml:space="preserve"> </w:t>
+      </w:r>
+      <w:proofErr w:type="spellStart"/>
+      <w:r>
+        <w:rPr>
+          <w:lang w:val="es-ES"/>
+        </w:rPr>
+        <w:t>component</w:t>
+      </w:r>
+      <w:proofErr w:type="spellEnd"/>
+    </w:p>
+    <w:p>
+      <w:pPr>
+        <w:pStyle w:val="Prrafodelista"/>
+        <w:numPr>
+          <w:ilvl w:val="2"/>
+          <w:numId w:val="6"/>
+        </w:numPr>
+        <w:rPr>
+          <w:lang w:val="es-ES"/>
+        </w:rPr>
+      </w:pPr>
+      <w:proofErr w:type="spellStart"/>
+      <w:r>
+        <w:rPr>
+          <w:lang w:val="es-ES"/>
+        </w:rPr>
+        <w:t>It</w:t>
+      </w:r>
+      <w:proofErr w:type="spellEnd"/>
+      <w:r>
+        <w:rPr>
+          <w:lang w:val="es-ES"/>
+        </w:rPr>
+        <w:t xml:space="preserve"> </w:t>
+      </w:r>
+      <w:proofErr w:type="spellStart"/>
+      <w:r>
+        <w:rPr>
+          <w:lang w:val="es-ES"/>
+        </w:rPr>
+        <w:t>responds</w:t>
+      </w:r>
+      <w:proofErr w:type="spellEnd"/>
+      <w:r>
+        <w:rPr>
+          <w:lang w:val="es-ES"/>
+        </w:rPr>
+        <w:t xml:space="preserve"> to </w:t>
+      </w:r>
+      <w:proofErr w:type="spellStart"/>
+      <w:r>
+        <w:rPr>
+          <w:lang w:val="es-ES"/>
+        </w:rPr>
+        <w:t>user</w:t>
+      </w:r>
+      <w:proofErr w:type="spellEnd"/>
+      <w:r>
+        <w:rPr>
+          <w:lang w:val="es-ES"/>
+        </w:rPr>
+        <w:t xml:space="preserve"> </w:t>
+      </w:r>
+      <w:proofErr w:type="spellStart"/>
+      <w:r>
+        <w:rPr>
+          <w:lang w:val="es-ES"/>
+        </w:rPr>
+        <w:t>actions</w:t>
+      </w:r>
+      <w:proofErr w:type="spellEnd"/>
+      <w:r>
+        <w:rPr>
+          <w:lang w:val="es-ES"/>
+        </w:rPr>
+        <w:t xml:space="preserve"> and </w:t>
+      </w:r>
+      <w:proofErr w:type="spellStart"/>
+      <w:r>
+        <w:rPr>
+          <w:lang w:val="es-ES"/>
+        </w:rPr>
+        <w:t>state</w:t>
+      </w:r>
+      <w:proofErr w:type="spellEnd"/>
+      <w:r>
+        <w:rPr>
+          <w:lang w:val="es-ES"/>
+        </w:rPr>
+        <w:t xml:space="preserve"> </w:t>
+      </w:r>
+      <w:proofErr w:type="spellStart"/>
+      <w:r>
+        <w:rPr>
+          <w:lang w:val="es-ES"/>
+        </w:rPr>
+        <w:t>modifications</w:t>
+      </w:r>
+      <w:proofErr w:type="spellEnd"/>
+    </w:p>
+    <w:p>
+      <w:pPr>
+        <w:pStyle w:val="Prrafodelista"/>
+        <w:numPr>
+          <w:ilvl w:val="1"/>
+          <w:numId w:val="6"/>
+        </w:numPr>
+        <w:rPr>
+          <w:lang w:val="es-ES"/>
+        </w:rPr>
+      </w:pPr>
+      <w:proofErr w:type="spellStart"/>
+      <w:r>
+        <w:rPr>
+          <w:lang w:val="es-ES"/>
+        </w:rPr>
+        <w:t>Unmounting</w:t>
+      </w:r>
+      <w:proofErr w:type="spellEnd"/>
+    </w:p>
+    <w:p>
+      <w:pPr>
+        <w:pStyle w:val="Prrafodelista"/>
+        <w:numPr>
+          <w:ilvl w:val="2"/>
+          <w:numId w:val="6"/>
+        </w:numPr>
+        <w:rPr>
+          <w:lang w:val="es-ES"/>
+        </w:rPr>
+      </w:pPr>
+      <w:proofErr w:type="spellStart"/>
+      <w:r>
+        <w:rPr>
+          <w:lang w:val="es-ES"/>
+        </w:rPr>
+        <w:t>Involves</w:t>
+      </w:r>
+      <w:proofErr w:type="spellEnd"/>
+      <w:r>
+        <w:rPr>
+          <w:lang w:val="es-ES"/>
+        </w:rPr>
+        <w:t xml:space="preserve"> </w:t>
+      </w:r>
+      <w:proofErr w:type="spellStart"/>
+      <w:r>
+        <w:rPr>
+          <w:lang w:val="es-ES"/>
+        </w:rPr>
+        <w:t>cleanup</w:t>
+      </w:r>
+      <w:proofErr w:type="spellEnd"/>
+      <w:r>
+        <w:rPr>
+          <w:lang w:val="es-ES"/>
+        </w:rPr>
+        <w:t xml:space="preserve"> </w:t>
+      </w:r>
+      <w:proofErr w:type="spellStart"/>
+      <w:r>
+        <w:rPr>
+          <w:lang w:val="es-ES"/>
+        </w:rPr>
+        <w:t>operations</w:t>
+      </w:r>
+      <w:proofErr w:type="spellEnd"/>
+      <w:r>
+        <w:rPr>
+          <w:lang w:val="es-ES"/>
+        </w:rPr>
+        <w:t xml:space="preserve"> </w:t>
+      </w:r>
+      <w:proofErr w:type="spellStart"/>
+      <w:r>
+        <w:rPr>
+          <w:lang w:val="es-ES"/>
+        </w:rPr>
+        <w:t>for</w:t>
+      </w:r>
+      <w:proofErr w:type="spellEnd"/>
+      <w:r>
+        <w:rPr>
+          <w:lang w:val="es-ES"/>
+        </w:rPr>
+        <w:t xml:space="preserve"> </w:t>
+      </w:r>
+      <w:proofErr w:type="spellStart"/>
+      <w:r>
+        <w:rPr>
+          <w:lang w:val="es-ES"/>
+        </w:rPr>
+        <w:t>event</w:t>
+      </w:r>
+      <w:proofErr w:type="spellEnd"/>
+      <w:r>
+        <w:rPr>
+          <w:lang w:val="es-ES"/>
+        </w:rPr>
+        <w:t xml:space="preserve"> </w:t>
+      </w:r>
+      <w:proofErr w:type="spellStart"/>
+      <w:r>
+        <w:rPr>
+          <w:lang w:val="es-ES"/>
+        </w:rPr>
+        <w:t>listeners</w:t>
+      </w:r>
+      <w:proofErr w:type="spellEnd"/>
+      <w:r>
+        <w:rPr>
+          <w:lang w:val="es-ES"/>
+        </w:rPr>
+        <w:t xml:space="preserve">, </w:t>
+      </w:r>
+      <w:proofErr w:type="spellStart"/>
+      <w:r>
+        <w:rPr>
+          <w:lang w:val="es-ES"/>
+        </w:rPr>
+        <w:t>subscriptions</w:t>
+      </w:r>
+      <w:proofErr w:type="spellEnd"/>
+      <w:r>
+        <w:rPr>
+          <w:lang w:val="es-ES"/>
+        </w:rPr>
+        <w:t xml:space="preserve">, </w:t>
+      </w:r>
+      <w:proofErr w:type="spellStart"/>
+      <w:r>
+        <w:rPr>
+          <w:lang w:val="es-ES"/>
+        </w:rPr>
+        <w:t>timers</w:t>
+      </w:r>
+      <w:proofErr w:type="spellEnd"/>
+      <w:r>
+        <w:rPr>
+          <w:lang w:val="es-ES"/>
+        </w:rPr>
+        <w:t xml:space="preserve">, </w:t>
+      </w:r>
+      <w:proofErr w:type="spellStart"/>
+      <w:r>
+        <w:rPr>
+          <w:lang w:val="es-ES"/>
+        </w:rPr>
+        <w:t>etc</w:t>
+      </w:r>
+      <w:proofErr w:type="spellEnd"/>
+    </w:p>
+    <w:p>
+      <w:pPr>
+        <w:pStyle w:val="Prrafodelista"/>
+        <w:numPr>
+          <w:ilvl w:val="1"/>
+          <w:numId w:val="6"/>
+        </w:numPr>
+        <w:rPr>
+          <w:lang w:val="es-ES"/>
+        </w:rPr>
+      </w:pPr>
+      <w:r>
+        <w:rPr>
+          <w:lang w:val="es-ES"/>
+        </w:rPr>
+        <w:t xml:space="preserve">Error </w:t>
+      </w:r>
+      <w:proofErr w:type="spellStart"/>
+      <w:r>
+        <w:rPr>
+          <w:lang w:val="es-ES"/>
+        </w:rPr>
+        <w:t>handling</w:t>
+      </w:r>
+      <w:proofErr w:type="spellEnd"/>
+    </w:p>
+    <w:p>
+      <w:pPr>
+        <w:pStyle w:val="Prrafodelista"/>
+        <w:numPr>
+          <w:ilvl w:val="2"/>
+          <w:numId w:val="6"/>
+        </w:numPr>
+        <w:rPr>
+          <w:lang w:val="es-ES"/>
+        </w:rPr>
+      </w:pPr>
+      <w:proofErr w:type="spellStart"/>
+      <w:r>
+        <w:rPr>
+          <w:lang w:val="es-ES"/>
+        </w:rPr>
+        <w:t>If</w:t>
+      </w:r>
+      <w:proofErr w:type="spellEnd"/>
+      <w:r>
+        <w:rPr>
+          <w:lang w:val="es-ES"/>
+        </w:rPr>
+        <w:t xml:space="preserve"> </w:t>
+      </w:r>
+      <w:proofErr w:type="spellStart"/>
+      <w:r>
+        <w:rPr>
+          <w:lang w:val="es-ES"/>
+        </w:rPr>
+        <w:t>something</w:t>
+      </w:r>
+      <w:proofErr w:type="spellEnd"/>
+      <w:r>
+        <w:rPr>
+          <w:lang w:val="es-ES"/>
+        </w:rPr>
+        <w:t xml:space="preserve"> </w:t>
+      </w:r>
+      <w:proofErr w:type="spellStart"/>
+      <w:r>
+        <w:rPr>
+          <w:lang w:val="es-ES"/>
+        </w:rPr>
+        <w:t>unexpected</w:t>
+      </w:r>
+      <w:proofErr w:type="spellEnd"/>
+      <w:r>
+        <w:rPr>
+          <w:lang w:val="es-ES"/>
+        </w:rPr>
+        <w:t xml:space="preserve"> </w:t>
+      </w:r>
+      <w:proofErr w:type="spellStart"/>
+      <w:r>
+        <w:rPr>
+          <w:lang w:val="es-ES"/>
+        </w:rPr>
+        <w:t>happens</w:t>
+      </w:r>
+      <w:proofErr w:type="spellEnd"/>
+      <w:r>
+        <w:rPr>
+          <w:lang w:val="es-ES"/>
+        </w:rPr>
+        <w:t xml:space="preserve">, </w:t>
+      </w:r>
+      <w:proofErr w:type="spellStart"/>
+      <w:r>
+        <w:rPr>
+          <w:lang w:val="es-ES"/>
+        </w:rPr>
+        <w:t>react</w:t>
+      </w:r>
+      <w:proofErr w:type="spellEnd"/>
+      <w:r>
+        <w:rPr>
+          <w:lang w:val="es-ES"/>
+        </w:rPr>
+        <w:t xml:space="preserve"> </w:t>
+      </w:r>
+      <w:proofErr w:type="spellStart"/>
+      <w:r>
+        <w:rPr>
+          <w:lang w:val="es-ES"/>
+        </w:rPr>
+        <w:t>moves</w:t>
+      </w:r>
+      <w:proofErr w:type="spellEnd"/>
+      <w:r>
+        <w:rPr>
+          <w:lang w:val="es-ES"/>
+        </w:rPr>
+        <w:t xml:space="preserve"> </w:t>
+      </w:r>
+      <w:proofErr w:type="spellStart"/>
+      <w:r>
+        <w:rPr>
+          <w:lang w:val="es-ES"/>
+        </w:rPr>
+        <w:t>the</w:t>
+      </w:r>
+      <w:proofErr w:type="spellEnd"/>
+      <w:r>
+        <w:rPr>
+          <w:lang w:val="es-ES"/>
+        </w:rPr>
+        <w:t xml:space="preserve"> error to </w:t>
+      </w:r>
+      <w:proofErr w:type="spellStart"/>
+      <w:r>
+        <w:rPr>
+          <w:lang w:val="es-ES"/>
+        </w:rPr>
+        <w:t>the</w:t>
+      </w:r>
+      <w:proofErr w:type="spellEnd"/>
+      <w:r>
+        <w:rPr>
+          <w:lang w:val="es-ES"/>
+        </w:rPr>
+        <w:t xml:space="preserve"> </w:t>
+      </w:r>
+      <w:proofErr w:type="spellStart"/>
+      <w:r>
+        <w:rPr>
+          <w:lang w:val="es-ES"/>
+        </w:rPr>
+        <w:t>nearest</w:t>
+      </w:r>
+      <w:proofErr w:type="spellEnd"/>
+      <w:r>
+        <w:rPr>
+          <w:lang w:val="es-ES"/>
+        </w:rPr>
+        <w:t xml:space="preserve"> error </w:t>
+      </w:r>
+      <w:proofErr w:type="spellStart"/>
+      <w:r>
+        <w:rPr>
+          <w:lang w:val="es-ES"/>
+        </w:rPr>
+        <w:t>boundary</w:t>
+      </w:r>
+      <w:proofErr w:type="spellEnd"/>
+      <w:r>
+        <w:rPr>
+          <w:lang w:val="es-ES"/>
+        </w:rPr>
+        <w:t xml:space="preserve"> (a </w:t>
+      </w:r>
+      <w:proofErr w:type="spellStart"/>
+      <w:r>
+        <w:rPr>
+          <w:lang w:val="es-ES"/>
+        </w:rPr>
+        <w:t>component</w:t>
+      </w:r>
+      <w:proofErr w:type="spellEnd"/>
+      <w:r>
+        <w:rPr>
+          <w:lang w:val="es-ES"/>
+        </w:rPr>
+        <w:t xml:space="preserve"> </w:t>
+      </w:r>
+      <w:proofErr w:type="spellStart"/>
+      <w:r>
+        <w:rPr>
+          <w:lang w:val="es-ES"/>
+        </w:rPr>
+        <w:t>desgning</w:t>
+      </w:r>
+      <w:proofErr w:type="spellEnd"/>
+      <w:r>
+        <w:rPr>
+          <w:lang w:val="es-ES"/>
+        </w:rPr>
+        <w:t xml:space="preserve"> to </w:t>
+      </w:r>
+      <w:proofErr w:type="spellStart"/>
+      <w:r>
+        <w:rPr>
+          <w:lang w:val="es-ES"/>
+        </w:rPr>
+        <w:t>cahtch</w:t>
+      </w:r>
+      <w:proofErr w:type="spellEnd"/>
+      <w:r>
+        <w:rPr>
+          <w:lang w:val="es-ES"/>
+        </w:rPr>
+        <w:t xml:space="preserve"> </w:t>
+      </w:r>
+      <w:proofErr w:type="spellStart"/>
+      <w:r>
+        <w:rPr>
+          <w:lang w:val="es-ES"/>
+        </w:rPr>
+        <w:t>errors</w:t>
+      </w:r>
+      <w:proofErr w:type="spellEnd"/>
+      <w:r>
+        <w:rPr>
+          <w:lang w:val="es-ES"/>
+        </w:rPr>
+        <w:t xml:space="preserve"> </w:t>
+      </w:r>
+      <w:proofErr w:type="spellStart"/>
+      <w:r>
+        <w:rPr>
+          <w:lang w:val="es-ES"/>
+        </w:rPr>
+        <w:t>during</w:t>
+      </w:r>
+      <w:proofErr w:type="spellEnd"/>
+      <w:r>
+        <w:rPr>
+          <w:lang w:val="es-ES"/>
+        </w:rPr>
+        <w:t xml:space="preserve"> </w:t>
+      </w:r>
+      <w:proofErr w:type="spellStart"/>
+      <w:r>
+        <w:rPr>
+          <w:lang w:val="es-ES"/>
+        </w:rPr>
+        <w:t>the</w:t>
+      </w:r>
+      <w:proofErr w:type="spellEnd"/>
+      <w:r>
+        <w:rPr>
+          <w:lang w:val="es-ES"/>
+        </w:rPr>
+        <w:t xml:space="preserve"> </w:t>
+      </w:r>
+      <w:proofErr w:type="spellStart"/>
+      <w:r>
+        <w:rPr>
+          <w:lang w:val="es-ES"/>
+        </w:rPr>
+        <w:t>render</w:t>
+      </w:r>
+      <w:proofErr w:type="spellEnd"/>
+      <w:r>
+        <w:rPr>
+          <w:lang w:val="es-ES"/>
+        </w:rPr>
+        <w:t xml:space="preserve"> phase)</w:t>
       </w:r>
       <w:bookmarkStart w:id="0" w:name="_GoBack"/>
       <w:bookmarkEnd w:id="0"/>
-    </w:p>
-    <w:p>
-      <w:pPr>
-        <w:rPr>
-          <w:lang w:val="es-ES"/>
-        </w:rPr>
-      </w:pPr>
     </w:p>
     <w:p>
       <w:pPr>
@@ -560,6 +2259,7 @@
         <w:rPr>
           <w:lang w:val="es-ES"/>
         </w:rPr>
+        <w:lastRenderedPageBreak/>
         <w:t xml:space="preserve">para detectar un elemento en el DOM (y por ende su valor, como en un input) es </w:t>
       </w:r>
       <w:proofErr w:type="spellStart"/>
@@ -804,7 +2504,6 @@
         </w:numPr>
       </w:pPr>
       <w:r>
-        <w:lastRenderedPageBreak/>
         <w:t>it</w:t>
       </w:r>
       <w:r>
@@ -1136,6 +2835,7 @@
         </w:numPr>
       </w:pPr>
       <w:r>
+        <w:lastRenderedPageBreak/>
         <w:t>must not call the "</w:t>
       </w:r>
       <w:proofErr w:type="spellStart"/>
@@ -1537,6 +3237,119 @@
     </w:lvl>
   </w:abstractNum>
   <w:abstractNum w:abstractNumId="1" w15:restartNumberingAfterBreak="0">
+    <w:nsid w:val="0A1B5F1C"/>
+    <w:multiLevelType w:val="hybridMultilevel"/>
+    <w:tmpl w:val="FCCEEEDC"/>
+    <w:lvl w:ilvl="0" w:tplc="080A0001">
+      <w:start w:val="1"/>
+      <w:numFmt w:val="bullet"/>
+      <w:lvlText w:val=""/>
+      <w:lvlJc w:val="left"/>
+      <w:pPr>
+        <w:ind w:left="360" w:hanging="360"/>
+      </w:pPr>
+      <w:rPr>
+        <w:rFonts w:ascii="Symbol" w:hAnsi="Symbol" w:hint="default"/>
+      </w:rPr>
+    </w:lvl>
+    <w:lvl w:ilvl="1" w:tplc="080A0003">
+      <w:start w:val="1"/>
+      <w:numFmt w:val="bullet"/>
+      <w:lvlText w:val="o"/>
+      <w:lvlJc w:val="left"/>
+      <w:pPr>
+        <w:ind w:left="1080" w:hanging="360"/>
+      </w:pPr>
+      <w:rPr>
+        <w:rFonts w:ascii="Courier New" w:hAnsi="Courier New" w:cs="Courier New" w:hint="default"/>
+      </w:rPr>
+    </w:lvl>
+    <w:lvl w:ilvl="2" w:tplc="080A0005">
+      <w:start w:val="1"/>
+      <w:numFmt w:val="bullet"/>
+      <w:lvlText w:val=""/>
+      <w:lvlJc w:val="left"/>
+      <w:pPr>
+        <w:ind w:left="1800" w:hanging="360"/>
+      </w:pPr>
+      <w:rPr>
+        <w:rFonts w:ascii="Wingdings" w:hAnsi="Wingdings" w:hint="default"/>
+      </w:rPr>
+    </w:lvl>
+    <w:lvl w:ilvl="3" w:tplc="080A0001">
+      <w:start w:val="1"/>
+      <w:numFmt w:val="bullet"/>
+      <w:lvlText w:val=""/>
+      <w:lvlJc w:val="left"/>
+      <w:pPr>
+        <w:ind w:left="2520" w:hanging="360"/>
+      </w:pPr>
+      <w:rPr>
+        <w:rFonts w:ascii="Symbol" w:hAnsi="Symbol" w:hint="default"/>
+      </w:rPr>
+    </w:lvl>
+    <w:lvl w:ilvl="4" w:tplc="080A0003" w:tentative="1">
+      <w:start w:val="1"/>
+      <w:numFmt w:val="bullet"/>
+      <w:lvlText w:val="o"/>
+      <w:lvlJc w:val="left"/>
+      <w:pPr>
+        <w:ind w:left="3240" w:hanging="360"/>
+      </w:pPr>
+      <w:rPr>
+        <w:rFonts w:ascii="Courier New" w:hAnsi="Courier New" w:cs="Courier New" w:hint="default"/>
+      </w:rPr>
+    </w:lvl>
+    <w:lvl w:ilvl="5" w:tplc="080A0005" w:tentative="1">
+      <w:start w:val="1"/>
+      <w:numFmt w:val="bullet"/>
+      <w:lvlText w:val=""/>
+      <w:lvlJc w:val="left"/>
+      <w:pPr>
+        <w:ind w:left="3960" w:hanging="360"/>
+      </w:pPr>
+      <w:rPr>
+        <w:rFonts w:ascii="Wingdings" w:hAnsi="Wingdings" w:hint="default"/>
+      </w:rPr>
+    </w:lvl>
+    <w:lvl w:ilvl="6" w:tplc="080A0001" w:tentative="1">
+      <w:start w:val="1"/>
+      <w:numFmt w:val="bullet"/>
+      <w:lvlText w:val=""/>
+      <w:lvlJc w:val="left"/>
+      <w:pPr>
+        <w:ind w:left="4680" w:hanging="360"/>
+      </w:pPr>
+      <w:rPr>
+        <w:rFonts w:ascii="Symbol" w:hAnsi="Symbol" w:hint="default"/>
+      </w:rPr>
+    </w:lvl>
+    <w:lvl w:ilvl="7" w:tplc="080A0003" w:tentative="1">
+      <w:start w:val="1"/>
+      <w:numFmt w:val="bullet"/>
+      <w:lvlText w:val="o"/>
+      <w:lvlJc w:val="left"/>
+      <w:pPr>
+        <w:ind w:left="5400" w:hanging="360"/>
+      </w:pPr>
+      <w:rPr>
+        <w:rFonts w:ascii="Courier New" w:hAnsi="Courier New" w:cs="Courier New" w:hint="default"/>
+      </w:rPr>
+    </w:lvl>
+    <w:lvl w:ilvl="8" w:tplc="080A0005" w:tentative="1">
+      <w:start w:val="1"/>
+      <w:numFmt w:val="bullet"/>
+      <w:lvlText w:val=""/>
+      <w:lvlJc w:val="left"/>
+      <w:pPr>
+        <w:ind w:left="6120" w:hanging="360"/>
+      </w:pPr>
+      <w:rPr>
+        <w:rFonts w:ascii="Wingdings" w:hAnsi="Wingdings" w:hint="default"/>
+      </w:rPr>
+    </w:lvl>
+  </w:abstractNum>
+  <w:abstractNum w:abstractNumId="2" w15:restartNumberingAfterBreak="0">
     <w:nsid w:val="1CAE6498"/>
     <w:multiLevelType w:val="hybridMultilevel"/>
     <w:tmpl w:val="BE622652"/>
@@ -1649,7 +3462,7 @@
       </w:rPr>
     </w:lvl>
   </w:abstractNum>
-  <w:abstractNum w:abstractNumId="2" w15:restartNumberingAfterBreak="0">
+  <w:abstractNum w:abstractNumId="3" w15:restartNumberingAfterBreak="0">
     <w:nsid w:val="36947CA9"/>
     <w:multiLevelType w:val="hybridMultilevel"/>
     <w:tmpl w:val="51AA6A58"/>
@@ -1762,7 +3575,7 @@
       </w:rPr>
     </w:lvl>
   </w:abstractNum>
-  <w:abstractNum w:abstractNumId="3" w15:restartNumberingAfterBreak="0">
+  <w:abstractNum w:abstractNumId="4" w15:restartNumberingAfterBreak="0">
     <w:nsid w:val="38F72589"/>
     <w:multiLevelType w:val="hybridMultilevel"/>
     <w:tmpl w:val="83643B6C"/>
@@ -1875,7 +3688,7 @@
       </w:rPr>
     </w:lvl>
   </w:abstractNum>
-  <w:abstractNum w:abstractNumId="4" w15:restartNumberingAfterBreak="0">
+  <w:abstractNum w:abstractNumId="5" w15:restartNumberingAfterBreak="0">
     <w:nsid w:val="68BC3D32"/>
     <w:multiLevelType w:val="hybridMultilevel"/>
     <w:tmpl w:val="F34C52C4"/>
@@ -1989,19 +3802,22 @@
     </w:lvl>
   </w:abstractNum>
   <w:num w:numId="1">
-    <w:abstractNumId w:val="2"/>
+    <w:abstractNumId w:val="3"/>
   </w:num>
   <w:num w:numId="2">
-    <w:abstractNumId w:val="1"/>
+    <w:abstractNumId w:val="2"/>
   </w:num>
   <w:num w:numId="3">
     <w:abstractNumId w:val="0"/>
   </w:num>
   <w:num w:numId="4">
+    <w:abstractNumId w:val="5"/>
+  </w:num>
+  <w:num w:numId="5">
     <w:abstractNumId w:val="4"/>
   </w:num>
-  <w:num w:numId="5">
-    <w:abstractNumId w:val="3"/>
+  <w:num w:numId="6">
+    <w:abstractNumId w:val="1"/>
   </w:num>
 </w:numbering>
 </file>

</xml_diff>